<commit_message>
Correct Lab6, Add Lab7
</commit_message>
<xml_diff>
--- a/Word/Lab6.docx
+++ b/Word/Lab6.docx
@@ -18,7 +18,14 @@
           <w:sz w:val="56"/>
           <w:szCs w:val="56"/>
         </w:rPr>
-        <w:t>Лабораторная работа №3.</w:t>
+        <w:t>Лабораторная работа №6</w:t>
+      </w:r>
+      <w:r>
+        <w:rPr>
+          <w:sz w:val="56"/>
+          <w:szCs w:val="56"/>
+        </w:rPr>
+        <w:t>.</w:t>
       </w:r>
     </w:p>
     <w:p>
@@ -35,15 +42,10 @@
           <w:sz w:val="56"/>
           <w:szCs w:val="56"/>
         </w:rPr>
-        <w:t>Гайдарь Максим. 221-373. 8 вариант</w:t>
+        <w:t>Гайдарь Максим. 221-373.</w:t>
       </w:r>
-      <w:r>
-        <w:rPr>
-          <w:sz w:val="56"/>
-          <w:szCs w:val="56"/>
-        </w:rPr>
-        <w:t>.</w:t>
-      </w:r>
+      <w:bookmarkStart w:id="0" w:name="_GoBack"/>
+      <w:bookmarkEnd w:id="0"/>
     </w:p>
     <w:p/>
     <w:p/>
@@ -3306,8 +3308,6 @@
             <w:r>
               <w:fldChar w:fldCharType="end"/>
             </w:r>
-            <w:bookmarkStart w:id="0" w:name="_GoBack"/>
-            <w:bookmarkEnd w:id="0"/>
           </w:p>
         </w:tc>
       </w:tr>
@@ -4380,7 +4380,7 @@
 </file>
 
 <file path=customXml/itemProps1.xml><?xml version="1.0" encoding="utf-8"?>
-<ds:datastoreItem xmlns:ds="http://schemas.openxmlformats.org/officeDocument/2006/customXml" ds:itemID="{A8D40AA6-72D9-4539-AA6C-1A67F9855781}">
+<ds:datastoreItem xmlns:ds="http://schemas.openxmlformats.org/officeDocument/2006/customXml" ds:itemID="{B799C28D-C655-4385-8CE8-2FE0431BC22A}">
   <ds:schemaRefs>
     <ds:schemaRef ds:uri="http://schemas.openxmlformats.org/officeDocument/2006/bibliography"/>
   </ds:schemaRefs>

</xml_diff>